<commit_message>
lab08 pushbutton   size 100 40   position 50 50   label "Click Me"   onClick lab08_buttonClicked
</commit_message>
<xml_diff>
--- a/lab07/lab07.docx
+++ b/lab07/lab07.docx
@@ -245,112 +245,43 @@
       </w:r>
     </w:p>
     <w:p>
-      <w:pPr>
-        <w:pStyle w:val="ListParagraph"/>
-        <w:numPr>
-          <w:ilvl w:val="0"/>
-          <w:numId w:val="4"/>
-        </w:numPr>
-      </w:pPr>
-      <w:r>
-        <w:t>Home Page (IST 263 Art Museum)</w:t>
-      </w:r>
-    </w:p>
-    <w:p>
-      <w:pPr>
-        <w:pStyle w:val="ListParagraph"/>
-        <w:numPr>
-          <w:ilvl w:val="1"/>
-          <w:numId w:val="4"/>
-        </w:numPr>
-      </w:pPr>
-      <w:r>
-        <w:t>Exhibitions</w:t>
-      </w:r>
-    </w:p>
-    <w:p>
-      <w:pPr>
-        <w:pStyle w:val="ListParagraph"/>
-        <w:numPr>
-          <w:ilvl w:val="1"/>
-          <w:numId w:val="4"/>
-        </w:numPr>
-      </w:pPr>
-      <w:r>
-        <w:t>Visit (Hours, Tickets, Directions)</w:t>
-      </w:r>
-    </w:p>
-    <w:p>
-      <w:pPr>
-        <w:pStyle w:val="ListParagraph"/>
-        <w:numPr>
-          <w:ilvl w:val="1"/>
-          <w:numId w:val="4"/>
-        </w:numPr>
-      </w:pPr>
-      <w:r>
-        <w:t>Events and Programs</w:t>
-      </w:r>
-    </w:p>
-    <w:p>
-      <w:pPr>
-        <w:pStyle w:val="ListParagraph"/>
-        <w:numPr>
-          <w:ilvl w:val="1"/>
-          <w:numId w:val="4"/>
-        </w:numPr>
-      </w:pPr>
-      <w:r>
-        <w:t>Learn (Workshops, Tours)</w:t>
-      </w:r>
-    </w:p>
-    <w:p>
-      <w:pPr>
-        <w:pStyle w:val="ListParagraph"/>
-        <w:numPr>
-          <w:ilvl w:val="1"/>
-          <w:numId w:val="4"/>
-        </w:numPr>
-      </w:pPr>
-      <w:r>
-        <w:t>About (Mission, Staff)</w:t>
-      </w:r>
-    </w:p>
-    <w:p>
-      <w:pPr>
-        <w:pStyle w:val="ListParagraph"/>
-        <w:numPr>
-          <w:ilvl w:val="1"/>
-          <w:numId w:val="4"/>
-        </w:numPr>
-      </w:pPr>
-      <w:r>
-        <w:t>Support (Membership, Donate)</w:t>
-      </w:r>
-    </w:p>
-    <w:p>
-      <w:pPr>
-        <w:pStyle w:val="ListParagraph"/>
-        <w:numPr>
-          <w:ilvl w:val="1"/>
-          <w:numId w:val="4"/>
-        </w:numPr>
-      </w:pPr>
       <w:r>
         <w:lastRenderedPageBreak/>
-        <w:t xml:space="preserve">Shop </w:t>
-      </w:r>
-    </w:p>
-    <w:p>
-      <w:pPr>
-        <w:pStyle w:val="ListParagraph"/>
-        <w:numPr>
-          <w:ilvl w:val="1"/>
-          <w:numId w:val="4"/>
-        </w:numPr>
-      </w:pPr>
-      <w:r>
-        <w:t>Collection</w:t>
+        <w:drawing>
+          <wp:inline distT="0" distB="0" distL="0" distR="0" wp14:anchorId="0019ECAB" wp14:editId="1FA06DEA">
+            <wp:extent cx="5943600" cy="3148965"/>
+            <wp:effectExtent l="0" t="0" r="0" b="0"/>
+            <wp:docPr id="112738690" name="Picture 1" descr="A diagram of a company&#10;&#10;AI-generated content may be incorrect."/>
+            <wp:cNvGraphicFramePr>
+              <a:graphicFrameLocks xmlns:a="http://schemas.openxmlformats.org/drawingml/2006/main" noChangeAspect="1"/>
+            </wp:cNvGraphicFramePr>
+            <a:graphic xmlns:a="http://schemas.openxmlformats.org/drawingml/2006/main">
+              <a:graphicData uri="http://schemas.openxmlformats.org/drawingml/2006/picture">
+                <pic:pic xmlns:pic="http://schemas.openxmlformats.org/drawingml/2006/picture">
+                  <pic:nvPicPr>
+                    <pic:cNvPr id="112738690" name="Picture 1" descr="A diagram of a company&#10;&#10;AI-generated content may be incorrect."/>
+                    <pic:cNvPicPr/>
+                  </pic:nvPicPr>
+                  <pic:blipFill>
+                    <a:blip r:embed="rId8"/>
+                    <a:stretch>
+                      <a:fillRect/>
+                    </a:stretch>
+                  </pic:blipFill>
+                  <pic:spPr>
+                    <a:xfrm>
+                      <a:off x="0" y="0"/>
+                      <a:ext cx="5943600" cy="3148965"/>
+                    </a:xfrm>
+                    <a:prstGeom prst="rect">
+                      <a:avLst/>
+                    </a:prstGeom>
+                  </pic:spPr>
+                </pic:pic>
+              </a:graphicData>
+            </a:graphic>
+          </wp:inline>
+        </w:drawing>
       </w:r>
     </w:p>
     <w:p>
@@ -524,7 +455,7 @@
       <w:r>
         <w:t xml:space="preserve">3. </w:t>
       </w:r>
-      <w:hyperlink r:id="rId8" w:history="1">
+      <w:hyperlink r:id="rId9" w:history="1">
         <w:r>
           <w:rPr>
             <w:rStyle w:val="Hyperlink"/>
@@ -535,12 +466,13 @@
     </w:p>
     <w:p>
       <w:r>
+        <w:lastRenderedPageBreak/>
         <w:t>4.</w:t>
       </w:r>
       <w:r>
         <w:t xml:space="preserve"> </w:t>
       </w:r>
-      <w:hyperlink r:id="rId9" w:history="1">
+      <w:hyperlink r:id="rId10" w:history="1">
         <w:r>
           <w:rPr>
             <w:rStyle w:val="Hyperlink"/>

</xml_diff>